<commit_message>
netwerk theorie week 6
</commit_message>
<xml_diff>
--- a/project analoog/logboek.docx
+++ b/project analoog/logboek.docx
@@ -50,7 +50,15 @@
         </w:numPr>
       </w:pPr>
       <w:r>
-        <w:t>48.18 ohm maar de draden van de dmm zijn 0.15 ohm dus 48.02 ohm</w:t>
+        <w:t xml:space="preserve">48.18 ohm maar de draden van de </w:t>
+      </w:r>
+      <w:proofErr w:type="spellStart"/>
+      <w:r>
+        <w:t>dmm</w:t>
+      </w:r>
+      <w:proofErr w:type="spellEnd"/>
+      <w:r>
+        <w:t xml:space="preserve"> zijn 0.15 ohm dus 48.02 ohm</w:t>
       </w:r>
     </w:p>
     <w:p>
@@ -61,36 +69,93 @@
           <w:numId w:val="1"/>
         </w:numPr>
       </w:pPr>
-      <w:r>
-        <w:t>Breadboard schakeling: 48.14 – 0.15 = 47.9 ohm</w:t>
+      <w:proofErr w:type="spellStart"/>
+      <w:r>
+        <w:t>Breadboard</w:t>
+      </w:r>
+      <w:proofErr w:type="spellEnd"/>
+      <w:r>
+        <w:t xml:space="preserve"> schakeling: 48.14 – 0.15 = 47.9 ohm</w:t>
       </w:r>
       <w:r>
         <w:br/>
-        <w:t>ground kabel = 0.25 – 0.15 = 0.1 ohm</w:t>
+      </w:r>
+      <w:proofErr w:type="spellStart"/>
+      <w:r>
+        <w:t>ground</w:t>
+      </w:r>
+      <w:proofErr w:type="spellEnd"/>
+      <w:r>
+        <w:t xml:space="preserve"> kabel = 0.25 – 0.15 = 0.1 ohm</w:t>
       </w:r>
       <w:r>
         <w:br/>
-        <w:t>channel 1 kabel = 0.2 – 0.15 = 0.05 ohm</w:t>
+      </w:r>
+      <w:proofErr w:type="spellStart"/>
+      <w:r>
+        <w:t>channel</w:t>
+      </w:r>
+      <w:proofErr w:type="spellEnd"/>
+      <w:r>
+        <w:t xml:space="preserve"> 1 kabel = 0.2 – 0.15 = 0.05 ohm</w:t>
       </w:r>
       <w:r>
         <w:br/>
-        <w:t>channel 2 kabel = 0.17 – 0.15 = 0.02 ohm</w:t>
+      </w:r>
+      <w:proofErr w:type="spellStart"/>
+      <w:r>
+        <w:t>channel</w:t>
+      </w:r>
+      <w:proofErr w:type="spellEnd"/>
+      <w:r>
+        <w:t xml:space="preserve"> 2 kabel = 0.17 – 0.15 = 0.02 ohm</w:t>
       </w:r>
       <w:r>
         <w:br/>
-        <w:t>kabel van spanningsbron naar amperemeter = 0.16 – 0.15 = 0.01 ohm</w:t>
+        <w:t xml:space="preserve">kabel van spanningsbron naar </w:t>
+      </w:r>
+      <w:proofErr w:type="spellStart"/>
+      <w:r>
+        <w:t>amperemeter</w:t>
+      </w:r>
+      <w:proofErr w:type="spellEnd"/>
+      <w:r>
+        <w:t xml:space="preserve"> = 0.16 – 0.15 = 0.01 ohm</w:t>
       </w:r>
       <w:r>
         <w:br/>
-        <w:t>van ampere meter – naar weerstand = 0.09 ohm</w:t>
+        <w:t xml:space="preserve">van </w:t>
+      </w:r>
+      <w:proofErr w:type="spellStart"/>
+      <w:r>
+        <w:t>ampere</w:t>
+      </w:r>
+      <w:proofErr w:type="spellEnd"/>
+      <w:r>
+        <w:t xml:space="preserve"> meter – naar weerstand = 0.09 ohm</w:t>
       </w:r>
       <w:r>
         <w:br/>
-        <w:t>weerstand naar gnd = 0.08 ohm</w:t>
+        <w:t xml:space="preserve">weerstand naar </w:t>
+      </w:r>
+      <w:proofErr w:type="spellStart"/>
+      <w:r>
+        <w:t>gnd</w:t>
+      </w:r>
+      <w:proofErr w:type="spellEnd"/>
+      <w:r>
+        <w:t xml:space="preserve"> = 0.08 ohm</w:t>
       </w:r>
       <w:r>
         <w:br/>
-        <w:t>gnd naar - = 0.08 ohm</w:t>
+      </w:r>
+      <w:proofErr w:type="spellStart"/>
+      <w:r>
+        <w:t>gnd</w:t>
+      </w:r>
+      <w:proofErr w:type="spellEnd"/>
+      <w:r>
+        <w:t xml:space="preserve"> naar - = 0.08 ohm</w:t>
       </w:r>
       <w:r>
         <w:br/>
@@ -924,7 +989,15 @@
     </w:p>
     <w:p>
       <w:r>
-        <w:t>3 rs  =48.10 – 0.17 = 47.3 ohm</w:t>
+        <w:t xml:space="preserve">3 </w:t>
+      </w:r>
+      <w:proofErr w:type="spellStart"/>
+      <w:r>
+        <w:t>rs</w:t>
+      </w:r>
+      <w:proofErr w:type="spellEnd"/>
+      <w:r>
+        <w:t xml:space="preserve">  =48.10 – 0.17 = 47.3 ohm</w:t>
       </w:r>
     </w:p>
     <w:p>
@@ -955,8 +1028,13 @@
             <w:tcW w:w="2265" w:type="dxa"/>
           </w:tcPr>
           <w:p>
-            <w:r>
-              <w:t>Rx ohm</w:t>
+            <w:proofErr w:type="spellStart"/>
+            <w:r>
+              <w:t>Rx</w:t>
+            </w:r>
+            <w:proofErr w:type="spellEnd"/>
+            <w:r>
+              <w:t xml:space="preserve"> ohm</w:t>
             </w:r>
           </w:p>
         </w:tc>
@@ -975,9 +1053,19 @@
             <w:tcW w:w="2265" w:type="dxa"/>
           </w:tcPr>
           <w:p>
-            <w:r>
-              <w:t>Rs (ch1) mV</w:t>
-            </w:r>
+            <w:proofErr w:type="spellStart"/>
+            <w:r>
+              <w:t>Rs</w:t>
+            </w:r>
+            <w:proofErr w:type="spellEnd"/>
+            <w:r>
+              <w:t xml:space="preserve"> (ch1) </w:t>
+            </w:r>
+            <w:proofErr w:type="spellStart"/>
+            <w:r>
+              <w:t>mV</w:t>
+            </w:r>
+            <w:proofErr w:type="spellEnd"/>
           </w:p>
         </w:tc>
         <w:tc>
@@ -986,8 +1074,13 @@
           </w:tcPr>
           <w:p>
             <w:r>
-              <w:t>R1 // RX (ch2) mV</w:t>
-            </w:r>
+              <w:t xml:space="preserve">R1 // RX (ch2) </w:t>
+            </w:r>
+            <w:proofErr w:type="spellStart"/>
+            <w:r>
+              <w:t>mV</w:t>
+            </w:r>
+            <w:proofErr w:type="spellEnd"/>
           </w:p>
         </w:tc>
       </w:tr>
@@ -1265,7 +1358,15 @@
         <w:t xml:space="preserve">bij 47 ohm is het vermogen het hoogst. </w:t>
       </w:r>
       <w:r>
-        <w:t>De rv is 45. Dat komt het dichtst bij de 1 op 1 schaal. Daardoor het maximae vermogen</w:t>
+        <w:t xml:space="preserve">De rv is 45. Dat komt het dichtst bij de 1 op 1 schaal. Daardoor het </w:t>
+      </w:r>
+      <w:proofErr w:type="spellStart"/>
+      <w:r>
+        <w:t>maximae</w:t>
+      </w:r>
+      <w:proofErr w:type="spellEnd"/>
+      <w:r>
+        <w:t xml:space="preserve"> vermogen</w:t>
       </w:r>
       <w:r>
         <w:t>.</w:t>
@@ -1340,14 +1441,37 @@
       </w:r>
     </w:p>
     <w:p>
-      <w:r>
-        <w:t>Siglent sdg1025 functiegenerator</w:t>
-      </w:r>
-    </w:p>
-    <w:p>
-      <w:r>
-        <w:t>Tektronic tds 2002B osciloscope</w:t>
-      </w:r>
+      <w:proofErr w:type="spellStart"/>
+      <w:r>
+        <w:t>Siglent</w:t>
+      </w:r>
+      <w:proofErr w:type="spellEnd"/>
+      <w:r>
+        <w:t xml:space="preserve"> sdg1025 functiegenerator</w:t>
+      </w:r>
+    </w:p>
+    <w:p>
+      <w:proofErr w:type="spellStart"/>
+      <w:r>
+        <w:t>Tektronic</w:t>
+      </w:r>
+      <w:proofErr w:type="spellEnd"/>
+      <w:r>
+        <w:t xml:space="preserve"> </w:t>
+      </w:r>
+      <w:proofErr w:type="spellStart"/>
+      <w:r>
+        <w:t>tds</w:t>
+      </w:r>
+      <w:proofErr w:type="spellEnd"/>
+      <w:r>
+        <w:t xml:space="preserve"> 2002B </w:t>
+      </w:r>
+      <w:proofErr w:type="spellStart"/>
+      <w:r>
+        <w:t>osciloscope</w:t>
+      </w:r>
+      <w:proofErr w:type="spellEnd"/>
     </w:p>
     <w:p/>
     <w:p>
@@ -1427,13 +1551,26 @@
     </w:p>
     <w:p>
       <w:r>
-        <w:t>1 hokje = 100 us</w:t>
-      </w:r>
+        <w:t xml:space="preserve">1 hokje = 100 </w:t>
+      </w:r>
+      <w:proofErr w:type="spellStart"/>
+      <w:r>
+        <w:t>us</w:t>
+      </w:r>
+      <w:proofErr w:type="spellEnd"/>
     </w:p>
     <w:p>
       <w:r>
         <w:lastRenderedPageBreak/>
-        <w:t>100 us * 10 = 1 ms per periode</w:t>
+        <w:t xml:space="preserve">100 </w:t>
+      </w:r>
+      <w:proofErr w:type="spellStart"/>
+      <w:r>
+        <w:t>us</w:t>
+      </w:r>
+      <w:proofErr w:type="spellEnd"/>
+      <w:r>
+        <w:t xml:space="preserve"> * 10 = 1 ms per periode</w:t>
       </w:r>
     </w:p>
     <w:p/>
@@ -1444,7 +1581,15 @@
     </w:p>
     <w:p>
       <w:r>
-        <w:t>Y(t) = 1 * sin (</w:t>
+        <w:t xml:space="preserve">Y(t) = 1 * </w:t>
+      </w:r>
+      <w:proofErr w:type="spellStart"/>
+      <w:r>
+        <w:t>sin</w:t>
+      </w:r>
+      <w:proofErr w:type="spellEnd"/>
+      <w:r>
+        <w:t xml:space="preserve"> (</w:t>
       </w:r>
       <w:r>
         <w:t>20pi * st</w:t>
@@ -1600,7 +1745,15 @@
     </w:p>
     <w:p>
       <w:r>
-        <w:t>bij ac ontkoppelt hij het dc component en zet hij m dus automatisch op de 0 lijn</w:t>
+        <w:t xml:space="preserve">bij </w:t>
+      </w:r>
+      <w:proofErr w:type="spellStart"/>
+      <w:r>
+        <w:t>ac</w:t>
+      </w:r>
+      <w:proofErr w:type="spellEnd"/>
+      <w:r>
+        <w:t xml:space="preserve"> ontkoppelt hij het dc component en zet hij m dus automatisch op de 0 lijn</w:t>
       </w:r>
       <w:r>
         <w:t>.</w:t>
@@ -1760,8 +1913,13 @@
         <w:t>1</w:t>
       </w:r>
       <w:r>
-        <w:t>.59 Mohm</w:t>
-      </w:r>
+        <w:t xml:space="preserve">.59 </w:t>
+      </w:r>
+      <w:proofErr w:type="spellStart"/>
+      <w:r>
+        <w:t>Mohm</w:t>
+      </w:r>
+      <w:proofErr w:type="spellEnd"/>
     </w:p>
     <w:p>
       <w:pPr>
@@ -1817,8 +1975,13 @@
         <w:t>9</w:t>
       </w:r>
       <w:r>
-        <w:t>))  = 159 Mohm</w:t>
-      </w:r>
+        <w:t xml:space="preserve">))  = 159 </w:t>
+      </w:r>
+      <w:proofErr w:type="spellStart"/>
+      <w:r>
+        <w:t>Mohm</w:t>
+      </w:r>
+      <w:proofErr w:type="spellEnd"/>
     </w:p>
     <w:p>
       <w:pPr>
@@ -1844,8 +2007,13 @@
         <w:t>9</w:t>
       </w:r>
       <w:r>
-        <w:t>)) = 15,9 Mohm</w:t>
-      </w:r>
+        <w:t xml:space="preserve">)) = 15,9 </w:t>
+      </w:r>
+      <w:proofErr w:type="spellStart"/>
+      <w:r>
+        <w:t>Mohm</w:t>
+      </w:r>
+      <w:proofErr w:type="spellEnd"/>
     </w:p>
     <w:p>
       <w:pPr>
@@ -1885,7 +2053,15 @@
         <w:t>D</w:t>
       </w:r>
       <w:r>
-        <w:t>e Light Emitting Diode (LED)</w:t>
+        <w:t xml:space="preserve">e Light </w:t>
+      </w:r>
+      <w:proofErr w:type="spellStart"/>
+      <w:r>
+        <w:t>Emitting</w:t>
+      </w:r>
+      <w:proofErr w:type="spellEnd"/>
+      <w:r>
+        <w:t xml:space="preserve"> Diode (LED)</w:t>
       </w:r>
     </w:p>
     <w:p>
@@ -3134,8 +3310,13 @@
       </w:pPr>
       <w:r>
         <w:lastRenderedPageBreak/>
-        <w:t>3.3 Distortion</w:t>
-      </w:r>
+        <w:t xml:space="preserve">3.3 </w:t>
+      </w:r>
+      <w:proofErr w:type="spellStart"/>
+      <w:r>
+        <w:t>Distortion</w:t>
+      </w:r>
+      <w:proofErr w:type="spellEnd"/>
     </w:p>
     <w:p>
       <w:pPr>
@@ -3583,12 +3764,14 @@
             <w:hideMark/>
           </w:tcPr>
           <w:p>
+            <w:proofErr w:type="spellStart"/>
             <w:r>
               <w:t>V</w:t>
             </w:r>
             <w:r>
               <w:t>pp</w:t>
             </w:r>
+            <w:proofErr w:type="spellEnd"/>
           </w:p>
         </w:tc>
         <w:tc>
@@ -5016,7 +5199,15 @@
         </w:numPr>
       </w:pPr>
       <w:r>
-        <w:t>0.5v per micro seconde (v/us)</w:t>
+        <w:t>0.5v per micro seconde (v/</w:t>
+      </w:r>
+      <w:proofErr w:type="spellStart"/>
+      <w:r>
+        <w:t>us</w:t>
+      </w:r>
+      <w:proofErr w:type="spellEnd"/>
+      <w:r>
+        <w:t>)</w:t>
       </w:r>
     </w:p>
     <w:p>
@@ -5028,7 +5219,15 @@
         </w:numPr>
       </w:pPr>
       <w:r>
-        <w:t xml:space="preserve">100V/mV = 100000x </w:t>
+        <w:t>100V/</w:t>
+      </w:r>
+      <w:proofErr w:type="spellStart"/>
+      <w:r>
+        <w:t>mV</w:t>
+      </w:r>
+      <w:proofErr w:type="spellEnd"/>
+      <w:r>
+        <w:t xml:space="preserve"> = 100000x </w:t>
       </w:r>
       <w:r>
         <w:t xml:space="preserve">LM324B </w:t>
@@ -6744,7 +6943,15 @@
               <w:ind w:left="0"/>
             </w:pPr>
             <w:r>
-              <w:t>Output van opamp 1</w:t>
+              <w:t xml:space="preserve">Output van </w:t>
+            </w:r>
+            <w:proofErr w:type="spellStart"/>
+            <w:r>
+              <w:t>opamp</w:t>
+            </w:r>
+            <w:proofErr w:type="spellEnd"/>
+            <w:r>
+              <w:t xml:space="preserve"> 1</w:t>
             </w:r>
           </w:p>
         </w:tc>
@@ -6774,7 +6981,15 @@
               <w:ind w:left="0"/>
             </w:pPr>
             <w:r>
-              <w:t>Inverterende input van opamp 1</w:t>
+              <w:t xml:space="preserve">Inverterende input van </w:t>
+            </w:r>
+            <w:proofErr w:type="spellStart"/>
+            <w:r>
+              <w:t>opamp</w:t>
+            </w:r>
+            <w:proofErr w:type="spellEnd"/>
+            <w:r>
+              <w:t xml:space="preserve"> 1</w:t>
             </w:r>
           </w:p>
         </w:tc>
@@ -6804,7 +7019,15 @@
               <w:ind w:left="0"/>
             </w:pPr>
             <w:r>
-              <w:t>Niet inverterende input van opamp 1</w:t>
+              <w:t xml:space="preserve">Niet inverterende input van </w:t>
+            </w:r>
+            <w:proofErr w:type="spellStart"/>
+            <w:r>
+              <w:t>opamp</w:t>
+            </w:r>
+            <w:proofErr w:type="spellEnd"/>
+            <w:r>
+              <w:t xml:space="preserve"> 1</w:t>
             </w:r>
           </w:p>
         </w:tc>
@@ -6864,7 +7087,15 @@
               <w:ind w:left="0"/>
             </w:pPr>
             <w:r>
-              <w:t>Niet inverterende input van opamp 2</w:t>
+              <w:t xml:space="preserve">Niet inverterende input van </w:t>
+            </w:r>
+            <w:proofErr w:type="spellStart"/>
+            <w:r>
+              <w:t>opamp</w:t>
+            </w:r>
+            <w:proofErr w:type="spellEnd"/>
+            <w:r>
+              <w:t xml:space="preserve"> 2</w:t>
             </w:r>
           </w:p>
         </w:tc>
@@ -6894,7 +7125,15 @@
               <w:ind w:left="0"/>
             </w:pPr>
             <w:r>
-              <w:t>Inverterende input van opamp 2</w:t>
+              <w:t xml:space="preserve">Inverterende input van </w:t>
+            </w:r>
+            <w:proofErr w:type="spellStart"/>
+            <w:r>
+              <w:t>opamp</w:t>
+            </w:r>
+            <w:proofErr w:type="spellEnd"/>
+            <w:r>
+              <w:t xml:space="preserve"> 2</w:t>
             </w:r>
           </w:p>
         </w:tc>
@@ -6924,7 +7163,15 @@
               <w:ind w:left="0"/>
             </w:pPr>
             <w:r>
-              <w:t>Output van opamp 2</w:t>
+              <w:t xml:space="preserve">Output van </w:t>
+            </w:r>
+            <w:proofErr w:type="spellStart"/>
+            <w:r>
+              <w:t>opamp</w:t>
+            </w:r>
+            <w:proofErr w:type="spellEnd"/>
+            <w:r>
+              <w:t xml:space="preserve"> 2</w:t>
             </w:r>
           </w:p>
         </w:tc>
@@ -6954,7 +7201,15 @@
               <w:ind w:left="0"/>
             </w:pPr>
             <w:r>
-              <w:t>Output van opamp 3</w:t>
+              <w:t xml:space="preserve">Output van </w:t>
+            </w:r>
+            <w:proofErr w:type="spellStart"/>
+            <w:r>
+              <w:t>opamp</w:t>
+            </w:r>
+            <w:proofErr w:type="spellEnd"/>
+            <w:r>
+              <w:t xml:space="preserve"> 3</w:t>
             </w:r>
           </w:p>
         </w:tc>
@@ -6984,7 +7239,15 @@
               <w:ind w:left="0"/>
             </w:pPr>
             <w:r>
-              <w:t>Inverterende input van opamp 3</w:t>
+              <w:t xml:space="preserve">Inverterende input van </w:t>
+            </w:r>
+            <w:proofErr w:type="spellStart"/>
+            <w:r>
+              <w:t>opamp</w:t>
+            </w:r>
+            <w:proofErr w:type="spellEnd"/>
+            <w:r>
+              <w:t xml:space="preserve"> 3</w:t>
             </w:r>
           </w:p>
         </w:tc>
@@ -7014,7 +7277,15 @@
               <w:ind w:left="0"/>
             </w:pPr>
             <w:r>
-              <w:t>Niet inverterende input van opamp 3</w:t>
+              <w:t xml:space="preserve">Niet inverterende input van </w:t>
+            </w:r>
+            <w:proofErr w:type="spellStart"/>
+            <w:r>
+              <w:t>opamp</w:t>
+            </w:r>
+            <w:proofErr w:type="spellEnd"/>
+            <w:r>
+              <w:t xml:space="preserve"> 3</w:t>
             </w:r>
           </w:p>
         </w:tc>
@@ -7074,7 +7345,15 @@
               <w:ind w:left="0"/>
             </w:pPr>
             <w:r>
-              <w:t>Niet inverterende input van opamp 4</w:t>
+              <w:t xml:space="preserve">Niet inverterende input van </w:t>
+            </w:r>
+            <w:proofErr w:type="spellStart"/>
+            <w:r>
+              <w:t>opamp</w:t>
+            </w:r>
+            <w:proofErr w:type="spellEnd"/>
+            <w:r>
+              <w:t xml:space="preserve"> 4</w:t>
             </w:r>
           </w:p>
         </w:tc>
@@ -7104,7 +7383,15 @@
               <w:ind w:left="0"/>
             </w:pPr>
             <w:r>
-              <w:t>Inverterende input van opamp 4</w:t>
+              <w:t xml:space="preserve">Inverterende input van </w:t>
+            </w:r>
+            <w:proofErr w:type="spellStart"/>
+            <w:r>
+              <w:t>opamp</w:t>
+            </w:r>
+            <w:proofErr w:type="spellEnd"/>
+            <w:r>
+              <w:t xml:space="preserve"> 4</w:t>
             </w:r>
           </w:p>
         </w:tc>
@@ -7134,7 +7421,15 @@
               <w:ind w:left="0"/>
             </w:pPr>
             <w:r>
-              <w:t>Output van opamp 4</w:t>
+              <w:t xml:space="preserve">Output van </w:t>
+            </w:r>
+            <w:proofErr w:type="spellStart"/>
+            <w:r>
+              <w:t>opamp</w:t>
+            </w:r>
+            <w:proofErr w:type="spellEnd"/>
+            <w:r>
+              <w:t xml:space="preserve"> 4</w:t>
             </w:r>
           </w:p>
         </w:tc>
@@ -7240,7 +7535,15 @@
         <w:sym w:font="Wingdings" w:char="F0E0"/>
       </w:r>
       <w:r>
-        <w:t xml:space="preserve"> -5 mV </w:t>
+        <w:t xml:space="preserve"> -5 </w:t>
+      </w:r>
+      <w:proofErr w:type="spellStart"/>
+      <w:r>
+        <w:t>mV</w:t>
+      </w:r>
+      <w:proofErr w:type="spellEnd"/>
+      <w:r>
+        <w:t xml:space="preserve"> </w:t>
       </w:r>
     </w:p>
     <w:p>
@@ -7310,8 +7613,21 @@
         <w:t xml:space="preserve">4.1 </w:t>
       </w:r>
       <w:r>
-        <w:t>en opamp is een transactor met een enorme gain</w:t>
-      </w:r>
+        <w:t xml:space="preserve">en </w:t>
+      </w:r>
+      <w:proofErr w:type="spellStart"/>
+      <w:r>
+        <w:t>opamp</w:t>
+      </w:r>
+      <w:proofErr w:type="spellEnd"/>
+      <w:r>
+        <w:t xml:space="preserve"> is een transactor met een enorme </w:t>
+      </w:r>
+      <w:proofErr w:type="spellStart"/>
+      <w:r>
+        <w:t>gain</w:t>
+      </w:r>
+      <w:proofErr w:type="spellEnd"/>
     </w:p>
     <w:p>
       <w:r>
@@ -7349,7 +7665,39 @@
     </w:p>
     <w:p>
       <w:r>
-        <w:t>12: hij heeft een sinusvorm met een klein beetje clipping. Omdat het voltage gelijdelijk veranderd heeft de opamp meer tijd om te corrigeren en dus is de slew rate snel genoeg. Hij heeft wel een kleine verschuiving</w:t>
+        <w:t xml:space="preserve">12: hij heeft een sinusvorm met een klein beetje clipping. Omdat het voltage </w:t>
+      </w:r>
+      <w:proofErr w:type="spellStart"/>
+      <w:r>
+        <w:t>gelijdelijk</w:t>
+      </w:r>
+      <w:proofErr w:type="spellEnd"/>
+      <w:r>
+        <w:t xml:space="preserve"> veranderd heeft de </w:t>
+      </w:r>
+      <w:proofErr w:type="spellStart"/>
+      <w:r>
+        <w:t>opamp</w:t>
+      </w:r>
+      <w:proofErr w:type="spellEnd"/>
+      <w:r>
+        <w:t xml:space="preserve"> meer tijd om te corrigeren en dus is de </w:t>
+      </w:r>
+      <w:proofErr w:type="spellStart"/>
+      <w:r>
+        <w:t>slew</w:t>
+      </w:r>
+      <w:proofErr w:type="spellEnd"/>
+      <w:r>
+        <w:t xml:space="preserve"> </w:t>
+      </w:r>
+      <w:proofErr w:type="spellStart"/>
+      <w:r>
+        <w:t>rate</w:t>
+      </w:r>
+      <w:proofErr w:type="spellEnd"/>
+      <w:r>
+        <w:t xml:space="preserve"> snel genoeg. Hij heeft wel een kleine verschuiving</w:t>
       </w:r>
     </w:p>
     <w:p>
@@ -7366,7 +7714,15 @@
         <w:t xml:space="preserve">4.2 </w:t>
       </w:r>
       <w:r>
-        <w:t>de opamp in tegenkoppeling</w:t>
+        <w:t xml:space="preserve">de </w:t>
+      </w:r>
+      <w:proofErr w:type="spellStart"/>
+      <w:r>
+        <w:t>opamp</w:t>
+      </w:r>
+      <w:proofErr w:type="spellEnd"/>
+      <w:r>
+        <w:t xml:space="preserve"> in tegenkoppeling</w:t>
       </w:r>
     </w:p>
     <w:p>
@@ -7425,7 +7781,39 @@
       </w:r>
       <w:r>
         <w:br/>
-        <w:t>5: er is een kleine offset van -10mV (kan een nauwkeurigheidsfout zijn) en de uitgang loopt een heel ini mini klein beetje achter ivm de slew rate.</w:t>
+        <w:t xml:space="preserve">5: er is een kleine offset van -10mV (kan een nauwkeurigheidsfout zijn) en de uitgang loopt een heel </w:t>
+      </w:r>
+      <w:proofErr w:type="spellStart"/>
+      <w:r>
+        <w:t>ini</w:t>
+      </w:r>
+      <w:proofErr w:type="spellEnd"/>
+      <w:r>
+        <w:t xml:space="preserve"> mini klein beetje achter </w:t>
+      </w:r>
+      <w:proofErr w:type="spellStart"/>
+      <w:r>
+        <w:t>ivm</w:t>
+      </w:r>
+      <w:proofErr w:type="spellEnd"/>
+      <w:r>
+        <w:t xml:space="preserve"> de </w:t>
+      </w:r>
+      <w:proofErr w:type="spellStart"/>
+      <w:r>
+        <w:t>slew</w:t>
+      </w:r>
+      <w:proofErr w:type="spellEnd"/>
+      <w:r>
+        <w:t xml:space="preserve"> </w:t>
+      </w:r>
+      <w:proofErr w:type="spellStart"/>
+      <w:r>
+        <w:t>rate</w:t>
+      </w:r>
+      <w:proofErr w:type="spellEnd"/>
+      <w:r>
+        <w:t>.</w:t>
       </w:r>
       <w:r>
         <w:br/>
@@ -7451,12 +7839,33 @@
       </w:pPr>
       <w:r>
         <w:lastRenderedPageBreak/>
-        <w:t>4.3 my first amp</w:t>
-      </w:r>
-    </w:p>
-    <w:p>
-      <w:r>
-        <w:t>8: wij verwachten een signaal het de helft van de amplitude van het ingangs signaal (want spanningsdeler)</w:t>
+        <w:t xml:space="preserve">4.3 </w:t>
+      </w:r>
+      <w:proofErr w:type="spellStart"/>
+      <w:r>
+        <w:t>my</w:t>
+      </w:r>
+      <w:proofErr w:type="spellEnd"/>
+      <w:r>
+        <w:t xml:space="preserve"> first </w:t>
+      </w:r>
+      <w:proofErr w:type="spellStart"/>
+      <w:r>
+        <w:t>amp</w:t>
+      </w:r>
+      <w:proofErr w:type="spellEnd"/>
+    </w:p>
+    <w:p>
+      <w:r>
+        <w:t xml:space="preserve">8: wij verwachten een signaal het de helft van de amplitude van het </w:t>
+      </w:r>
+      <w:proofErr w:type="spellStart"/>
+      <w:r>
+        <w:t>ingangs</w:t>
+      </w:r>
+      <w:proofErr w:type="spellEnd"/>
+      <w:r>
+        <w:t xml:space="preserve"> signaal (want spanningsdeler)</w:t>
       </w:r>
     </w:p>
     <w:p/>
@@ -7467,7 +7876,15 @@
     </w:p>
     <w:p>
       <w:r>
-        <w:t>4: de amplitude ordt gehalveerd door de spanningsdeler</w:t>
+        <w:t xml:space="preserve">4: de amplitude </w:t>
+      </w:r>
+      <w:proofErr w:type="spellStart"/>
+      <w:r>
+        <w:t>ordt</w:t>
+      </w:r>
+      <w:proofErr w:type="spellEnd"/>
+      <w:r>
+        <w:t xml:space="preserve"> gehalveerd door de spanningsdeler</w:t>
       </w:r>
     </w:p>
     <w:p>
@@ -7509,7 +7926,15 @@
     </w:p>
     <w:p>
       <w:r>
-        <w:t>6: de amplitude veranderd omdat de weerstandsverhouding in de pot meter veranderd waardoor de spanningsdeler een andere deling krijgt en het voltage in – van de opamp veranderd.</w:t>
+        <w:t xml:space="preserve">6: de amplitude veranderd omdat de weerstandsverhouding in de pot meter veranderd waardoor de spanningsdeler een andere deling krijgt en het voltage in – van de </w:t>
+      </w:r>
+      <w:proofErr w:type="spellStart"/>
+      <w:r>
+        <w:t>opamp</w:t>
+      </w:r>
+      <w:proofErr w:type="spellEnd"/>
+      <w:r>
+        <w:t xml:space="preserve"> veranderd.</w:t>
       </w:r>
     </w:p>
     <w:p>
@@ -7544,7 +7969,15 @@
     </w:p>
     <w:p>
       <w:r>
-        <w:t>5: er is geen signaal op de irled want er is niet genoeg spanning om de zender te laten branden. Er gaat maar 500mv door heen (wat logisch is want dat is de top van de sinusgolf) en je hebt minimaal 1.2v nodig voor de led om te gaan branden</w:t>
+        <w:t xml:space="preserve">5: er is geen signaal op de </w:t>
+      </w:r>
+      <w:proofErr w:type="spellStart"/>
+      <w:r>
+        <w:t>irled</w:t>
+      </w:r>
+      <w:proofErr w:type="spellEnd"/>
+      <w:r>
+        <w:t xml:space="preserve"> want er is niet genoeg spanning om de zender te laten branden. Er gaat maar 500mv door heen (wat logisch is want dat is de top van de sinusgolf) en je hebt minimaal 1.2v nodig voor de led om te gaan branden</w:t>
       </w:r>
       <w:r>
         <w:t>.</w:t>
@@ -7552,7 +7985,15 @@
     </w:p>
     <w:p>
       <w:r>
-        <w:t>Ik heb de vpp opgehoogd naar 3vpp en dan ontvang je een signaal. Dit signaal is alles behalve een mooie sinusgolf. Er is geen onderkant en de bovenkant lijkt meer op een vloeiende zaagtand.</w:t>
+        <w:t xml:space="preserve">Ik heb de </w:t>
+      </w:r>
+      <w:proofErr w:type="spellStart"/>
+      <w:r>
+        <w:t>vpp</w:t>
+      </w:r>
+      <w:proofErr w:type="spellEnd"/>
+      <w:r>
+        <w:t xml:space="preserve"> opgehoogd naar 3vpp en dan ontvang je een signaal. Dit signaal is alles behalve een mooie sinusgolf. Er is geen onderkant en de bovenkant lijkt meer op een vloeiende zaagtand.</w:t>
       </w:r>
     </w:p>
     <w:p>
@@ -7666,9 +8107,11 @@
       <w:r>
         <w:sym w:font="Wingdings" w:char="F0E0"/>
       </w:r>
+      <w:proofErr w:type="spellStart"/>
       <w:r>
         <w:t>0.5v</w:t>
       </w:r>
+      <w:proofErr w:type="spellEnd"/>
     </w:p>
     <w:p>
       <w:pPr>
@@ -8074,8 +8517,29 @@
       </w:pPr>
       <w:r>
         <w:lastRenderedPageBreak/>
-        <w:t>5.1 Tegengekoppelde opamp = Nullor</w:t>
-      </w:r>
+        <w:t xml:space="preserve">5.1 </w:t>
+      </w:r>
+      <w:proofErr w:type="spellStart"/>
+      <w:r>
+        <w:t>Tegengekoppelde</w:t>
+      </w:r>
+      <w:proofErr w:type="spellEnd"/>
+      <w:r>
+        <w:t xml:space="preserve"> </w:t>
+      </w:r>
+      <w:proofErr w:type="spellStart"/>
+      <w:r>
+        <w:t>opamp</w:t>
+      </w:r>
+      <w:proofErr w:type="spellEnd"/>
+      <w:r>
+        <w:t xml:space="preserve"> = </w:t>
+      </w:r>
+      <w:proofErr w:type="spellStart"/>
+      <w:r>
+        <w:t>Nullor</w:t>
+      </w:r>
+      <w:proofErr w:type="spellEnd"/>
     </w:p>
     <w:p>
       <w:r>
@@ -8084,7 +8548,15 @@
     </w:p>
     <w:p>
       <w:r>
-        <w:t>4: de channel 2 heeft een 300mv offset</w:t>
+        <w:t xml:space="preserve">4: de </w:t>
+      </w:r>
+      <w:proofErr w:type="spellStart"/>
+      <w:r>
+        <w:t>channel</w:t>
+      </w:r>
+      <w:proofErr w:type="spellEnd"/>
+      <w:r>
+        <w:t xml:space="preserve"> 2 heeft een 300mv offset</w:t>
       </w:r>
     </w:p>
     <w:p>
@@ -8244,12 +8716,25 @@
         <w:t>l</w:t>
       </w:r>
       <w:r>
-        <w:t>t net niet delta V = 0. Het is steeds tussen de 20 en 40 mV</w:t>
-      </w:r>
-    </w:p>
-    <w:p>
-      <w:r>
-        <w:t>6: er is een fase draaing van 180 graden</w:t>
+        <w:t xml:space="preserve">t net niet delta V = 0. Het is steeds tussen de 20 en 40 </w:t>
+      </w:r>
+      <w:proofErr w:type="spellStart"/>
+      <w:r>
+        <w:t>mV</w:t>
+      </w:r>
+      <w:proofErr w:type="spellEnd"/>
+    </w:p>
+    <w:p>
+      <w:r>
+        <w:t xml:space="preserve">6: er is een fase </w:t>
+      </w:r>
+      <w:proofErr w:type="spellStart"/>
+      <w:r>
+        <w:t>draaing</w:t>
+      </w:r>
+      <w:proofErr w:type="spellEnd"/>
+      <w:r>
+        <w:t xml:space="preserve"> van 180 graden</w:t>
       </w:r>
     </w:p>
     <w:p>
@@ -8308,7 +8793,15 @@
     </w:p>
     <w:p>
       <w:r>
-        <w:t>6: er is een afwijking van 0.3v, (tolerantoes waarschijnlijk)</w:t>
+        <w:t>6: er is een afwijking van 0.3v, (</w:t>
+      </w:r>
+      <w:proofErr w:type="spellStart"/>
+      <w:r>
+        <w:t>tolerantoes</w:t>
+      </w:r>
+      <w:proofErr w:type="spellEnd"/>
+      <w:r>
+        <w:t xml:space="preserve"> waarschijnlijk)</w:t>
       </w:r>
     </w:p>
     <w:p>
@@ -8335,8 +8828,13 @@
       </w:pPr>
       <w:r>
         <w:lastRenderedPageBreak/>
-        <w:t>5.4 subtractor</w:t>
-      </w:r>
+        <w:t xml:space="preserve">5.4 </w:t>
+      </w:r>
+      <w:proofErr w:type="spellStart"/>
+      <w:r>
+        <w:t>subtractor</w:t>
+      </w:r>
+      <w:proofErr w:type="spellEnd"/>
     </w:p>
     <w:p>
       <w:r>
@@ -8345,7 +8843,15 @@
     </w:p>
     <w:p>
       <w:r>
-        <w:t>6: de output word geinverteerd en het wordt versterkte</w:t>
+        <w:t xml:space="preserve">6: de output word </w:t>
+      </w:r>
+      <w:proofErr w:type="spellStart"/>
+      <w:r>
+        <w:t>geinverteerd</w:t>
+      </w:r>
+      <w:proofErr w:type="spellEnd"/>
+      <w:r>
+        <w:t xml:space="preserve"> en het wordt versterkte</w:t>
       </w:r>
     </w:p>
     <w:p/>
@@ -8374,16 +8880,332 @@
       </w:r>
     </w:p>
     <w:p>
-      <w:r>
-        <w:lastRenderedPageBreak/>
-        <w:t>`</w:t>
-      </w:r>
-      <w:r>
+      <w:pPr>
         <w:rPr>
           <w:rStyle w:val="Kop2Char"/>
         </w:rPr>
-        <w:t>5.4 de subtractor</w:t>
-      </w:r>
+      </w:pPr>
+      <w:r>
+        <w:rPr>
+          <w:rStyle w:val="Kop2Char"/>
+        </w:rPr>
+        <w:lastRenderedPageBreak/>
+        <w:t>6.1 De IR Fototransistor</w:t>
+      </w:r>
+    </w:p>
+    <w:p>
+      <w:r>
+        <w:t>Voorbereiding:</w:t>
+      </w:r>
+    </w:p>
+    <w:p>
+      <w:r>
+        <w:t xml:space="preserve">2: </w:t>
+      </w:r>
+      <w:proofErr w:type="spellStart"/>
+      <w:r>
+        <w:t>siglent</w:t>
+      </w:r>
+      <w:proofErr w:type="spellEnd"/>
+      <w:r>
+        <w:t xml:space="preserve"> sdg1025, </w:t>
+      </w:r>
+      <w:proofErr w:type="spellStart"/>
+      <w:r>
+        <w:t>siglent</w:t>
+      </w:r>
+      <w:proofErr w:type="spellEnd"/>
+      <w:r>
+        <w:t xml:space="preserve"> spd3303D, </w:t>
+      </w:r>
+      <w:proofErr w:type="spellStart"/>
+      <w:r>
+        <w:t>tektronix</w:t>
+      </w:r>
+      <w:proofErr w:type="spellEnd"/>
+      <w:r>
+        <w:t xml:space="preserve"> tds2002B</w:t>
+      </w:r>
+    </w:p>
+    <w:p>
+      <w:r>
+        <w:t>Uitvoering:</w:t>
+      </w:r>
+    </w:p>
+    <w:p>
+      <w:r>
+        <w:t>4: als je een papiertje tussen de ontvanger en zender doet dan word de offset van de ontvanger hoger (dus als het signaal niet meer ontvangen word.</w:t>
+      </w:r>
+    </w:p>
+    <w:p>
+      <w:r>
+        <w:t>5:</w:t>
+      </w:r>
+    </w:p>
+    <w:p>
+      <w:r>
+        <w:t xml:space="preserve">Als de afstand kleiner wordt, wordt de offset bij de ontvanger </w:t>
+      </w:r>
+      <w:r>
+        <w:t>kleiner</w:t>
+      </w:r>
+    </w:p>
+    <w:p>
+      <w:r>
+        <w:t xml:space="preserve">Als de afstand groter wordt, wordt de offset bij de ontvanger </w:t>
+      </w:r>
+      <w:r>
+        <w:t>groter</w:t>
+      </w:r>
+    </w:p>
+    <w:p>
+      <w:r>
+        <w:t xml:space="preserve">6: </w:t>
+      </w:r>
+    </w:p>
+    <w:p>
+      <w:r>
+        <w:t xml:space="preserve">Op het moment dat de fototransistor licht ontvangt, laat deze meer stroom door. Doordat de stroom omhoog gaat </w:t>
+      </w:r>
+      <w:proofErr w:type="spellStart"/>
+      <w:r>
+        <w:t>gaat</w:t>
+      </w:r>
+      <w:proofErr w:type="spellEnd"/>
+      <w:r>
+        <w:t xml:space="preserve">. Daardoor gaat de spanning door de fototransistor omhoog. Waar we meten is eigenlijk een </w:t>
+      </w:r>
+      <w:proofErr w:type="spellStart"/>
+      <w:r>
+        <w:t>spanningdeler</w:t>
+      </w:r>
+      <w:proofErr w:type="spellEnd"/>
+      <w:r>
+        <w:t xml:space="preserve">. Als er dus meer spanning door de fototransistor gaat </w:t>
+      </w:r>
+      <w:proofErr w:type="spellStart"/>
+      <w:r>
+        <w:t>gaat</w:t>
+      </w:r>
+      <w:proofErr w:type="spellEnd"/>
+      <w:r>
+        <w:t xml:space="preserve"> er minder spanning door de weerstand en gaat de spanning op het gemeten punt omlaag.</w:t>
+      </w:r>
+    </w:p>
+    <w:p>
+      <w:r>
+        <w:t>11: ja</w:t>
+      </w:r>
+    </w:p>
+    <w:p>
+      <w:r>
+        <w:t>12: vanaf 20v vervormt het signaal</w:t>
+      </w:r>
+    </w:p>
+    <w:p/>
+    <w:p>
+      <w:r>
+        <w:t xml:space="preserve">3: bij </w:t>
+      </w:r>
+      <w:proofErr w:type="spellStart"/>
+      <w:r>
+        <w:t>channel</w:t>
+      </w:r>
+      <w:proofErr w:type="spellEnd"/>
+      <w:r>
+        <w:t xml:space="preserve"> 1 is er een veel grotere piek bij 1khz, voor de rest </w:t>
+      </w:r>
+      <w:proofErr w:type="spellStart"/>
+      <w:r>
+        <w:t>zijjn</w:t>
+      </w:r>
+      <w:proofErr w:type="spellEnd"/>
+      <w:r>
+        <w:t xml:space="preserve"> de pieken ongeveer hetzelfde</w:t>
+      </w:r>
+    </w:p>
+    <w:p/>
+    <w:p>
+      <w:r>
+        <w:br w:type="page"/>
+      </w:r>
+    </w:p>
+    <w:p>
+      <w:pPr>
+        <w:pStyle w:val="Kop2"/>
+      </w:pPr>
+      <w:r>
+        <w:lastRenderedPageBreak/>
+        <w:t>6.2 een niet-inverterende spanningsversterker</w:t>
+      </w:r>
+      <w:r>
+        <w:t xml:space="preserve"> </w:t>
+      </w:r>
+    </w:p>
+    <w:p>
+      <w:r>
+        <w:t>Voorbereiding:</w:t>
+      </w:r>
+    </w:p>
+    <w:p>
+      <w:r>
+        <w:t>1: 2x</w:t>
+      </w:r>
+    </w:p>
+    <w:p>
+      <w:r>
+        <w:t xml:space="preserve"> 5: 3v of 6v </w:t>
+      </w:r>
+      <w:proofErr w:type="spellStart"/>
+      <w:r>
+        <w:t>vtt</w:t>
+      </w:r>
+      <w:proofErr w:type="spellEnd"/>
+    </w:p>
+    <w:p/>
+    <w:p>
+      <w:r>
+        <w:t>Uitvoering:</w:t>
+      </w:r>
+    </w:p>
+    <w:p>
+      <w:r>
+        <w:t xml:space="preserve"> 1: beide kanalen 1.6v max</w:t>
+      </w:r>
+    </w:p>
+    <w:p>
+      <w:r>
+        <w:t>2: de signalen zijn identiek</w:t>
+      </w:r>
+    </w:p>
+    <w:p>
+      <w:r>
+        <w:t>4: hij is zuiver (hij vervormt niet ten opzichte van het ingangssignaal</w:t>
+      </w:r>
+    </w:p>
+    <w:p>
+      <w:r>
+        <w:t>5: 3.16 / 1.6 = 1.975</w:t>
+      </w:r>
+    </w:p>
+    <w:p>
+      <w:r>
+        <w:br w:type="page"/>
+      </w:r>
+    </w:p>
+    <w:p>
+      <w:pPr>
+        <w:pStyle w:val="Kop2"/>
+      </w:pPr>
+      <w:r>
+        <w:lastRenderedPageBreak/>
+        <w:t>6.3 het ingangsbuffer</w:t>
+      </w:r>
+    </w:p>
+    <w:p>
+      <w:r>
+        <w:t>Voorbereiding:</w:t>
+      </w:r>
+    </w:p>
+    <w:p>
+      <w:r>
+        <w:t xml:space="preserve">1: DC ontkoppeling en extra </w:t>
+      </w:r>
+      <w:proofErr w:type="spellStart"/>
+      <w:r>
+        <w:t>beveliging</w:t>
+      </w:r>
+      <w:proofErr w:type="spellEnd"/>
+      <w:r>
+        <w:t xml:space="preserve"> voor de audio bron</w:t>
+      </w:r>
+    </w:p>
+    <w:p>
+      <w:r>
+        <w:t xml:space="preserve">9: </w:t>
+      </w:r>
+      <w:r>
+        <w:t>1.5v</w:t>
+      </w:r>
+    </w:p>
+    <w:p>
+      <w:r>
+        <w:t>10: 20x</w:t>
+      </w:r>
+    </w:p>
+    <w:p>
+      <w:r>
+        <w:t xml:space="preserve">11: </w:t>
+      </w:r>
+      <w:r>
+        <w:br/>
+        <w:t>10 / (10+x) = 1/20</w:t>
+      </w:r>
+      <w:r>
+        <w:br/>
+        <w:t>x = 190k</w:t>
+      </w:r>
+      <w:r>
+        <w:br/>
+      </w:r>
+    </w:p>
+    <w:p>
+      <w:r>
+        <w:br w:type="page"/>
+      </w:r>
+    </w:p>
+    <w:p>
+      <w:pPr>
+        <w:pStyle w:val="Kop2"/>
+      </w:pPr>
+      <w:r>
+        <w:lastRenderedPageBreak/>
+        <w:t>6.4 plak alles achter elkaar</w:t>
+      </w:r>
+    </w:p>
+    <w:p>
+      <w:r>
+        <w:t>1:</w:t>
+      </w:r>
+      <w:r>
+        <w:br/>
+        <w:t>R2 = 190k</w:t>
+      </w:r>
+      <w:r>
+        <w:br/>
+        <w:t>R3 = 10k</w:t>
+      </w:r>
+      <w:r>
+        <w:br/>
+      </w:r>
+      <w:proofErr w:type="spellStart"/>
+      <w:r>
+        <w:t>Rd</w:t>
+      </w:r>
+      <w:proofErr w:type="spellEnd"/>
+      <w:r>
+        <w:t xml:space="preserve"> = 750</w:t>
+      </w:r>
+      <w:r>
+        <w:br/>
+      </w:r>
+    </w:p>
+    <w:p/>
+    <w:p/>
+    <w:p>
+      <w:r>
+        <w:t>Wat is er veranderd?</w:t>
+      </w:r>
+    </w:p>
+    <w:p>
+      <w:r>
+        <w:t xml:space="preserve">Spanningsdeler weerstanden </w:t>
+      </w:r>
+      <w:proofErr w:type="spellStart"/>
+      <w:r>
+        <w:t>vernaggelt</w:t>
+      </w:r>
+      <w:proofErr w:type="spellEnd"/>
     </w:p>
     <w:sectPr>
       <w:pgSz w:w="11906" w:h="16838"/>
@@ -11163,8 +11985,8 @@
   <inkml:trace contextRef="#ctx0" brushRef="#br0" timeOffset="372.15">474 21 24575,'4'0'0,"3"0"0,8 0 0,4 0 0,2 0 0,1 0 0,0 0 0,-1 0 0,0 0 0,2 0 0,1 0 0,-1 0 0,-4 0-8191</inkml:trace>
   <inkml:trace contextRef="#ctx0" brushRef="#br0" timeOffset="373.15">797 21 24575,'3'0'0,"4"0"0,8 0 0,4-4 0,6 0 0,4 0 0,-2 1-8191</inkml:trace>
   <inkml:trace contextRef="#ctx0" brushRef="#br0" timeOffset="716.45">1137 0 24575,'0'0'-8191</inkml:trace>
-  <inkml:trace contextRef="#ctx0" brushRef="#br0" timeOffset="1075.64">1252 0 24575,'3'0'0,"4"0"0,5 0 0,9 0 0,5 0 0,1 0 0,-1 0 0,-5 0-8191</inkml:trace>
-  <inkml:trace contextRef="#ctx0" brushRef="#br0" timeOffset="1076.64">1460 0 24575,'3'0'0</inkml:trace>
+  <inkml:trace contextRef="#ctx0" brushRef="#br0" timeOffset="1075.63">1252 0 24575,'3'0'0,"4"0"0,5 0 0,9 0 0,5 0 0,1 0 0,-1 0 0,-5 0-8191</inkml:trace>
+  <inkml:trace contextRef="#ctx0" brushRef="#br0" timeOffset="1076.63">1460 0 24575,'3'0'0</inkml:trace>
 </inkml:ink>
 </file>
 
@@ -11475,7 +12297,7 @@
   <inkml:trace contextRef="#ctx0" brushRef="#br0" timeOffset="343.47">1 19 24575,'0'-3'0,"3"-1"0,8 0 0,4 1 0,8 1 0,8 0 0,-1 1-8191</inkml:trace>
   <inkml:trace contextRef="#ctx0" brushRef="#br0" timeOffset="719.47">324 1 24575,'3'0'0,"5"0"0,3 0 0,4 0 0,2 0 0,-1 0-8191</inkml:trace>
   <inkml:trace contextRef="#ctx0" brushRef="#br0" timeOffset="720.47">532 19 24575,'4'0'0,"3"0"0,5 0 0,6 0 0,3 0 0,2 4 0,0 0 0,-4 0-8191</inkml:trace>
-  <inkml:trace contextRef="#ctx0" brushRef="#br0" timeOffset="1121.84">798 56 24575,'6'4'0,"6"0"0,0 3 0,-1 1-8191</inkml:trace>
+  <inkml:trace contextRef="#ctx0" brushRef="#br0" timeOffset="1121.83">798 56 24575,'6'4'0,"6"0"0,0 3 0,-1 1-8191</inkml:trace>
 </inkml:ink>
 </file>
 

</xml_diff>